<commit_message>
thesis + R files
</commit_message>
<xml_diff>
--- a/Learning from punishments.docx
+++ b/Learning from punishments.docx
@@ -11607,6 +11607,7 @@
           <w:rFonts w:asciiTheme="minorBidi" w:hAnsiTheme="minorBidi" w:cstheme="minorBidi"/>
         </w:rPr>
       </w:pPr>
+      <w:bookmarkStart w:id="6" w:name="_Hlk83491197"/>
       <w:r>
         <w:rPr>
           <w:rFonts w:asciiTheme="minorBidi" w:hAnsiTheme="minorBidi" w:cstheme="minorBidi"/>
@@ -12222,7 +12223,7 @@
           <w:szCs w:val="24"/>
         </w:rPr>
       </w:pPr>
-      <w:bookmarkStart w:id="6" w:name="_Hlk68174351"/>
+      <w:bookmarkStart w:id="7" w:name="_Hlk68174351"/>
       <w:proofErr w:type="spellStart"/>
       <w:r>
         <w:rPr>
@@ -12242,7 +12243,7 @@
         </w:rPr>
         <w:t xml:space="preserve"> </w:t>
       </w:r>
-      <w:bookmarkEnd w:id="6"/>
+      <w:bookmarkEnd w:id="7"/>
       <w:r>
         <w:rPr>
           <w:rFonts w:asciiTheme="minorBidi" w:hAnsiTheme="minorBidi" w:cstheme="minorBidi"/>
@@ -12679,7 +12680,7 @@
           <w:szCs w:val="24"/>
         </w:rPr>
       </w:pPr>
-      <w:bookmarkStart w:id="7" w:name="_Hlk67762763"/>
+      <w:bookmarkStart w:id="8" w:name="_Hlk67762763"/>
       <w:proofErr w:type="spellStart"/>
       <w:r>
         <w:rPr>
@@ -12689,7 +12690,7 @@
         </w:rPr>
         <w:t>Duits</w:t>
       </w:r>
-      <w:bookmarkEnd w:id="7"/>
+      <w:bookmarkEnd w:id="8"/>
       <w:proofErr w:type="spellEnd"/>
       <w:r>
         <w:rPr>
@@ -13011,7 +13012,7 @@
           <w:szCs w:val="24"/>
         </w:rPr>
       </w:pPr>
-      <w:bookmarkStart w:id="8" w:name="_Hlk68168108"/>
+      <w:bookmarkStart w:id="9" w:name="_Hlk68168108"/>
       <w:r>
         <w:rPr>
           <w:rFonts w:asciiTheme="minorBidi" w:hAnsiTheme="minorBidi" w:cstheme="minorBidi"/>
@@ -13022,7 +13023,7 @@
         </w:rPr>
         <w:t>Palminteri</w:t>
       </w:r>
-      <w:bookmarkEnd w:id="8"/>
+      <w:bookmarkEnd w:id="9"/>
       <w:r>
         <w:rPr>
           <w:rFonts w:asciiTheme="minorBidi" w:hAnsiTheme="minorBidi" w:cstheme="minorBidi"/>
@@ -14344,7 +14345,7 @@
           <w:szCs w:val="24"/>
         </w:rPr>
       </w:pPr>
-      <w:bookmarkStart w:id="9" w:name="_Hlk80800669"/>
+      <w:bookmarkStart w:id="10" w:name="_Hlk80800669"/>
       <w:r>
         <w:rPr>
           <w:rFonts w:asciiTheme="minorBidi" w:hAnsiTheme="minorBidi" w:cstheme="minorBidi"/>
@@ -14361,7 +14362,7 @@
         </w:rPr>
         <w:t xml:space="preserve"> </w:t>
       </w:r>
-      <w:bookmarkEnd w:id="9"/>
+      <w:bookmarkEnd w:id="10"/>
       <w:r>
         <w:rPr>
           <w:rFonts w:asciiTheme="minorBidi" w:hAnsiTheme="minorBidi" w:cstheme="minorBidi"/>
@@ -14751,18 +14752,149 @@
           <w:sz w:val="24"/>
           <w:szCs w:val="24"/>
         </w:rPr>
-        <w:t>428–442 (1998). https://doi.org/10.3758/BF03208818</w:t>
-      </w:r>
-    </w:p>
-    <w:p>
-      <w:pPr>
-        <w:rPr>
-          <w:rFonts w:asciiTheme="minorBidi" w:hAnsiTheme="minorBidi" w:cstheme="minorBidi"/>
-          <w:sz w:val="24"/>
-          <w:szCs w:val="24"/>
-        </w:rPr>
-      </w:pPr>
-    </w:p>
+        <w:t xml:space="preserve">428–442 (1998). </w:t>
+      </w:r>
+      <w:hyperlink r:id="rId28" w:history="1">
+        <w:r>
+          <w:rPr>
+            <w:rStyle w:val="Hyperlink"/>
+            <w:rFonts w:asciiTheme="minorBidi" w:hAnsiTheme="minorBidi" w:cstheme="minorBidi"/>
+            <w:sz w:val="24"/>
+            <w:szCs w:val="24"/>
+          </w:rPr>
+          <w:t>https://doi.org/10.3758/BF03208818</w:t>
+        </w:r>
+      </w:hyperlink>
+    </w:p>
+    <w:p>
+      <w:pPr>
+        <w:pStyle w:val="ListParagraph"/>
+        <w:numPr>
+          <w:ilvl w:val="0"/>
+          <w:numId w:val="6"/>
+        </w:numPr>
+        <w:rPr>
+          <w:rFonts w:asciiTheme="minorBidi" w:hAnsiTheme="minorBidi" w:cstheme="minorBidi"/>
+          <w:sz w:val="24"/>
+          <w:szCs w:val="24"/>
+        </w:rPr>
+      </w:pPr>
+      <w:r>
+        <w:rPr>
+          <w:rFonts w:asciiTheme="minorBidi" w:hAnsiTheme="minorBidi" w:cstheme="minorBidi"/>
+          <w:sz w:val="24"/>
+          <w:szCs w:val="24"/>
+        </w:rPr>
+        <w:lastRenderedPageBreak/>
+        <w:t xml:space="preserve">Howell, D. C. (2006). </w:t>
+      </w:r>
+      <w:r>
+        <w:rPr>
+          <w:rFonts w:asciiTheme="minorBidi" w:hAnsiTheme="minorBidi" w:cstheme="minorBidi"/>
+          <w:i/>
+          <w:iCs/>
+          <w:sz w:val="24"/>
+          <w:szCs w:val="24"/>
+        </w:rPr>
+        <w:t>Statistical Methods for Psychology</w:t>
+      </w:r>
+      <w:r>
+        <w:rPr>
+          <w:rFonts w:asciiTheme="minorBidi" w:hAnsiTheme="minorBidi" w:cstheme="minorBidi"/>
+          <w:sz w:val="24"/>
+          <w:szCs w:val="24"/>
+        </w:rPr>
+        <w:t xml:space="preserve"> (6th ed.). Wadsworth Publishing.</w:t>
+      </w:r>
+    </w:p>
+    <w:p>
+      <w:pPr>
+        <w:pStyle w:val="ListParagraph"/>
+        <w:numPr>
+          <w:ilvl w:val="0"/>
+          <w:numId w:val="6"/>
+        </w:numPr>
+        <w:rPr>
+          <w:rFonts w:asciiTheme="minorBidi" w:hAnsiTheme="minorBidi" w:cstheme="minorBidi"/>
+          <w:sz w:val="24"/>
+          <w:szCs w:val="24"/>
+        </w:rPr>
+      </w:pPr>
+      <w:bookmarkStart w:id="11" w:name="_Hlk83487202"/>
+      <w:r>
+        <w:rPr>
+          <w:rFonts w:asciiTheme="minorBidi" w:hAnsiTheme="minorBidi" w:cstheme="minorBidi"/>
+          <w:sz w:val="24"/>
+          <w:szCs w:val="24"/>
+        </w:rPr>
+        <w:t xml:space="preserve">Touré-Tillery, M., &amp; </w:t>
+      </w:r>
+      <w:proofErr w:type="spellStart"/>
+      <w:r>
+        <w:rPr>
+          <w:rFonts w:asciiTheme="minorBidi" w:hAnsiTheme="minorBidi" w:cstheme="minorBidi"/>
+          <w:sz w:val="24"/>
+          <w:szCs w:val="24"/>
+        </w:rPr>
+        <w:t>Fishbach</w:t>
+      </w:r>
+      <w:bookmarkEnd w:id="11"/>
+      <w:proofErr w:type="spellEnd"/>
+      <w:r>
+        <w:rPr>
+          <w:rFonts w:asciiTheme="minorBidi" w:hAnsiTheme="minorBidi" w:cstheme="minorBidi"/>
+          <w:sz w:val="24"/>
+          <w:szCs w:val="24"/>
+        </w:rPr>
+        <w:t xml:space="preserve">, A. (2014). How to Measure Motivation: A Guide for the Experimental Social Psychologist. </w:t>
+      </w:r>
+      <w:r>
+        <w:rPr>
+          <w:rFonts w:asciiTheme="minorBidi" w:hAnsiTheme="minorBidi" w:cstheme="minorBidi"/>
+          <w:i/>
+          <w:iCs/>
+          <w:sz w:val="24"/>
+          <w:szCs w:val="24"/>
+        </w:rPr>
+        <w:t>Social and Personality Psychology Compass</w:t>
+      </w:r>
+      <w:r>
+        <w:rPr>
+          <w:rFonts w:asciiTheme="minorBidi" w:hAnsiTheme="minorBidi" w:cstheme="minorBidi"/>
+          <w:sz w:val="24"/>
+          <w:szCs w:val="24"/>
+        </w:rPr>
+        <w:t xml:space="preserve">, </w:t>
+      </w:r>
+      <w:r>
+        <w:rPr>
+          <w:rFonts w:asciiTheme="minorBidi" w:hAnsiTheme="minorBidi" w:cstheme="minorBidi"/>
+          <w:i/>
+          <w:iCs/>
+          <w:sz w:val="24"/>
+          <w:szCs w:val="24"/>
+        </w:rPr>
+        <w:t>8</w:t>
+      </w:r>
+      <w:r>
+        <w:rPr>
+          <w:rFonts w:asciiTheme="minorBidi" w:hAnsiTheme="minorBidi" w:cstheme="minorBidi"/>
+          <w:sz w:val="24"/>
+          <w:szCs w:val="24"/>
+        </w:rPr>
+        <w:t>(7), 328–341. https://doi.org/10.1111/spc3.12110</w:t>
+      </w:r>
+    </w:p>
+    <w:p>
+      <w:pPr>
+        <w:rPr>
+          <w:rFonts w:asciiTheme="minorBidi" w:hAnsiTheme="minorBidi" w:cstheme="minorBidi"/>
+          <w:sz w:val="24"/>
+          <w:szCs w:val="24"/>
+        </w:rPr>
+      </w:pPr>
+    </w:p>
+    <w:bookmarkEnd w:id="6"/>
     <w:p>
       <w:pPr>
         <w:rPr>
@@ -15086,7 +15218,7 @@
         <v:path o:extrusionok="f" gradientshapeok="t" o:connecttype="rect"/>
         <o:lock v:ext="edit" aspectratio="t"/>
       </v:shapetype>
-      <v:shape id="_x0000_i1028" type="#_x0000_t75" style="width:10.5pt;height:10.5pt" o:bullet="t">
+      <v:shape id="_x0000_i1045" type="#_x0000_t75" style="width:10.5pt;height:10.5pt" o:bullet="t">
         <v:imagedata r:id="rId1" o:title="msoEE6B"/>
       </v:shape>
     </w:pict>
@@ -16209,7 +16341,6 @@
   <w:style w:type="character" w:default="1" w:styleId="DefaultParagraphFont">
     <w:name w:val="Default Paragraph Font"/>
     <w:uiPriority w:val="1"/>
-    <w:semiHidden/>
     <w:unhideWhenUsed/>
   </w:style>
   <w:style w:type="table" w:default="1" w:styleId="TableNormal">

</xml_diff>